<commit_message>
adiçao das classes, atualização do projeto, jar e documentaçao
</commit_message>
<xml_diff>
--- a/Documentação A3 - Gestão e qualidade de Software.docx
+++ b/Documentação A3 - Gestão e qualidade de Software.docx
@@ -192,6 +192,14 @@
         </w:rPr>
         <w:t>GUSTAVO</w:t>
       </w:r>
+      <w:r>
+        <w:rPr>
+          <w:rFonts w:ascii="Arial" w:hAnsi="Arial" w:cs="Arial"/>
+          <w:sz w:val="24"/>
+          <w:szCs w:val="24"/>
+        </w:rPr>
+        <w:t xml:space="preserve"> GONÇALVES PINTO - 12522179821</w:t>
+      </w:r>
     </w:p>
     <w:p>
       <w:pPr>
@@ -209,7 +217,7 @@
           <w:sz w:val="24"/>
           <w:szCs w:val="24"/>
         </w:rPr>
-        <w:t>MATHEUS</w:t>
+        <w:t>MATHEUS DA ROCHA OLIVEIRA - 12522168505</w:t>
       </w:r>
     </w:p>
     <w:p>
@@ -4814,6 +4822,205 @@
           <w:szCs w:val="24"/>
         </w:rPr>
         <w:tab/>
+        <w:t xml:space="preserve">Método </w:t>
+      </w:r>
+      <w:proofErr w:type="spellStart"/>
+      <w:proofErr w:type="gramStart"/>
+      <w:r>
+        <w:rPr>
+          <w:rFonts w:ascii="Arial" w:hAnsi="Arial" w:cs="Arial"/>
+          <w:sz w:val="24"/>
+          <w:szCs w:val="24"/>
+        </w:rPr>
+        <w:t>comprarCarrinho</w:t>
+      </w:r>
+      <w:proofErr w:type="spellEnd"/>
+      <w:r>
+        <w:rPr>
+          <w:rFonts w:ascii="Arial" w:hAnsi="Arial" w:cs="Arial"/>
+          <w:sz w:val="24"/>
+          <w:szCs w:val="24"/>
+        </w:rPr>
+        <w:t>(</w:t>
+      </w:r>
+      <w:proofErr w:type="spellStart"/>
+      <w:proofErr w:type="gramEnd"/>
+      <w:r>
+        <w:rPr>
+          <w:rFonts w:ascii="Arial" w:hAnsi="Arial" w:cs="Arial"/>
+          <w:sz w:val="24"/>
+          <w:szCs w:val="24"/>
+        </w:rPr>
+        <w:t>WebDriver</w:t>
+      </w:r>
+      <w:proofErr w:type="spellEnd"/>
+      <w:r>
+        <w:rPr>
+          <w:rFonts w:ascii="Arial" w:hAnsi="Arial" w:cs="Arial"/>
+          <w:sz w:val="24"/>
+          <w:szCs w:val="24"/>
+        </w:rPr>
+        <w:t xml:space="preserve"> driver, </w:t>
+      </w:r>
+      <w:proofErr w:type="spellStart"/>
+      <w:r>
+        <w:rPr>
+          <w:rFonts w:ascii="Arial" w:hAnsi="Arial" w:cs="Arial"/>
+          <w:sz w:val="24"/>
+          <w:szCs w:val="24"/>
+        </w:rPr>
+        <w:t>WebDriverWait</w:t>
+      </w:r>
+      <w:proofErr w:type="spellEnd"/>
+      <w:r>
+        <w:rPr>
+          <w:rFonts w:ascii="Arial" w:hAnsi="Arial" w:cs="Arial"/>
+          <w:sz w:val="24"/>
+          <w:szCs w:val="24"/>
+        </w:rPr>
+        <w:t xml:space="preserve"> </w:t>
+      </w:r>
+      <w:proofErr w:type="spellStart"/>
+      <w:r>
+        <w:rPr>
+          <w:rFonts w:ascii="Arial" w:hAnsi="Arial" w:cs="Arial"/>
+          <w:sz w:val="24"/>
+          <w:szCs w:val="24"/>
+        </w:rPr>
+        <w:t>wait</w:t>
+      </w:r>
+      <w:proofErr w:type="spellEnd"/>
+      <w:r>
+        <w:rPr>
+          <w:rFonts w:ascii="Arial" w:hAnsi="Arial" w:cs="Arial"/>
+          <w:sz w:val="24"/>
+          <w:szCs w:val="24"/>
+        </w:rPr>
+        <w:t>):</w:t>
+      </w:r>
+    </w:p>
+    <w:p>
+      <w:pPr>
+        <w:ind w:firstLine="360"/>
+        <w:rPr>
+          <w:rFonts w:ascii="Arial" w:hAnsi="Arial" w:cs="Arial"/>
+          <w:sz w:val="24"/>
+          <w:szCs w:val="24"/>
+        </w:rPr>
+      </w:pPr>
+      <w:r>
+        <w:rPr>
+          <w:rFonts w:ascii="Arial" w:hAnsi="Arial" w:cs="Arial"/>
+          <w:noProof/>
+          <w:sz w:val="24"/>
+          <w:szCs w:val="24"/>
+        </w:rPr>
+        <w:drawing>
+          <wp:inline distT="0" distB="0" distL="0" distR="0" wp14:anchorId="793D517D" wp14:editId="78910F16">
+            <wp:extent cx="5400040" cy="2061845"/>
+            <wp:effectExtent l="0" t="0" r="0" b="0"/>
+            <wp:docPr id="1161375299" name="Imagem 1" descr="Texto&#10;&#10;Descrição gerada automaticamente"/>
+            <wp:cNvGraphicFramePr>
+              <a:graphicFrameLocks xmlns:a="http://schemas.openxmlformats.org/drawingml/2006/main" noChangeAspect="1"/>
+            </wp:cNvGraphicFramePr>
+            <a:graphic xmlns:a="http://schemas.openxmlformats.org/drawingml/2006/main">
+              <a:graphicData uri="http://schemas.openxmlformats.org/drawingml/2006/picture">
+                <pic:pic xmlns:pic="http://schemas.openxmlformats.org/drawingml/2006/picture">
+                  <pic:nvPicPr>
+                    <pic:cNvPr id="1161375299" name="Imagem 1" descr="Texto&#10;&#10;Descrição gerada automaticamente"/>
+                    <pic:cNvPicPr/>
+                  </pic:nvPicPr>
+                  <pic:blipFill>
+                    <a:blip r:embed="rId28"/>
+                    <a:stretch>
+                      <a:fillRect/>
+                    </a:stretch>
+                  </pic:blipFill>
+                  <pic:spPr>
+                    <a:xfrm>
+                      <a:off x="0" y="0"/>
+                      <a:ext cx="5400040" cy="2061845"/>
+                    </a:xfrm>
+                    <a:prstGeom prst="rect">
+                      <a:avLst/>
+                    </a:prstGeom>
+                  </pic:spPr>
+                </pic:pic>
+              </a:graphicData>
+            </a:graphic>
+          </wp:inline>
+        </w:drawing>
+      </w:r>
+    </w:p>
+    <w:p>
+      <w:pPr>
+        <w:ind w:firstLine="360"/>
+        <w:rPr>
+          <w:rFonts w:ascii="Arial" w:hAnsi="Arial" w:cs="Arial"/>
+          <w:sz w:val="24"/>
+          <w:szCs w:val="24"/>
+        </w:rPr>
+      </w:pPr>
+      <w:r>
+        <w:rPr>
+          <w:rFonts w:ascii="Arial" w:hAnsi="Arial" w:cs="Arial"/>
+          <w:noProof/>
+          <w:sz w:val="24"/>
+          <w:szCs w:val="24"/>
+        </w:rPr>
+        <w:drawing>
+          <wp:inline distT="0" distB="0" distL="0" distR="0" wp14:anchorId="5C54F24F" wp14:editId="3B450D0D">
+            <wp:extent cx="5400040" cy="1482725"/>
+            <wp:effectExtent l="0" t="0" r="0" b="3175"/>
+            <wp:docPr id="1316293683" name="Imagem 1" descr="Texto&#10;&#10;Descrição gerada automaticamente"/>
+            <wp:cNvGraphicFramePr>
+              <a:graphicFrameLocks xmlns:a="http://schemas.openxmlformats.org/drawingml/2006/main" noChangeAspect="1"/>
+            </wp:cNvGraphicFramePr>
+            <a:graphic xmlns:a="http://schemas.openxmlformats.org/drawingml/2006/main">
+              <a:graphicData uri="http://schemas.openxmlformats.org/drawingml/2006/picture">
+                <pic:pic xmlns:pic="http://schemas.openxmlformats.org/drawingml/2006/picture">
+                  <pic:nvPicPr>
+                    <pic:cNvPr id="1316293683" name="Imagem 1" descr="Texto&#10;&#10;Descrição gerada automaticamente"/>
+                    <pic:cNvPicPr/>
+                  </pic:nvPicPr>
+                  <pic:blipFill>
+                    <a:blip r:embed="rId29"/>
+                    <a:stretch>
+                      <a:fillRect/>
+                    </a:stretch>
+                  </pic:blipFill>
+                  <pic:spPr>
+                    <a:xfrm>
+                      <a:off x="0" y="0"/>
+                      <a:ext cx="5400040" cy="1482725"/>
+                    </a:xfrm>
+                    <a:prstGeom prst="rect">
+                      <a:avLst/>
+                    </a:prstGeom>
+                  </pic:spPr>
+                </pic:pic>
+              </a:graphicData>
+            </a:graphic>
+          </wp:inline>
+        </w:drawing>
+      </w:r>
+    </w:p>
+    <w:p>
+      <w:pPr>
+        <w:ind w:firstLine="360"/>
+        <w:rPr>
+          <w:rFonts w:ascii="Arial" w:hAnsi="Arial" w:cs="Arial"/>
+          <w:sz w:val="24"/>
+          <w:szCs w:val="24"/>
+        </w:rPr>
+      </w:pPr>
+      <w:r>
+        <w:rPr>
+          <w:rFonts w:ascii="Arial" w:hAnsi="Arial" w:cs="Arial"/>
+          <w:sz w:val="24"/>
+          <w:szCs w:val="24"/>
+        </w:rPr>
+        <w:tab/>
         <w:t>Exemplo de telas do sistema:</w:t>
       </w:r>
     </w:p>
@@ -4849,7 +5056,7 @@
                     <pic:cNvPicPr/>
                   </pic:nvPicPr>
                   <pic:blipFill>
-                    <a:blip r:embed="rId28"/>
+                    <a:blip r:embed="rId30"/>
                     <a:stretch>
                       <a:fillRect/>
                     </a:stretch>
@@ -4886,6 +5093,7 @@
           <w:sz w:val="24"/>
           <w:szCs w:val="24"/>
         </w:rPr>
+        <w:lastRenderedPageBreak/>
         <w:drawing>
           <wp:inline distT="0" distB="0" distL="0" distR="0" wp14:anchorId="3D15077E" wp14:editId="3F963258">
             <wp:extent cx="5400040" cy="2740660"/>
@@ -4902,7 +5110,7 @@
                     <pic:cNvPicPr/>
                   </pic:nvPicPr>
                   <pic:blipFill>
-                    <a:blip r:embed="rId29"/>
+                    <a:blip r:embed="rId31"/>
                     <a:stretch>
                       <a:fillRect/>
                     </a:stretch>
@@ -4939,7 +5147,6 @@
           <w:sz w:val="24"/>
           <w:szCs w:val="24"/>
         </w:rPr>
-        <w:lastRenderedPageBreak/>
         <w:drawing>
           <wp:inline distT="0" distB="0" distL="0" distR="0" wp14:anchorId="503E34C4" wp14:editId="71B45538">
             <wp:extent cx="5400040" cy="3075305"/>
@@ -4956,7 +5163,7 @@
                     <pic:cNvPicPr/>
                   </pic:nvPicPr>
                   <pic:blipFill>
-                    <a:blip r:embed="rId30"/>
+                    <a:blip r:embed="rId32"/>
                     <a:stretch>
                       <a:fillRect/>
                     </a:stretch>

</xml_diff>

<commit_message>
atualizaçao da documentaçao e do projeto
</commit_message>
<xml_diff>
--- a/Documentação A3 - Gestão e qualidade de Software.docx
+++ b/Documentação A3 - Gestão e qualidade de Software.docx
@@ -133,7 +133,23 @@
           <w:sz w:val="24"/>
           <w:szCs w:val="24"/>
         </w:rPr>
-        <w:t>EDDIE CHEN</w:t>
+        <w:t xml:space="preserve">EDDIE CHEN </w:t>
+      </w:r>
+      <w:r>
+        <w:rPr>
+          <w:rFonts w:ascii="Arial" w:hAnsi="Arial" w:cs="Arial"/>
+          <w:sz w:val="24"/>
+          <w:szCs w:val="24"/>
+        </w:rPr>
+        <w:t>–</w:t>
+      </w:r>
+      <w:r>
+        <w:rPr>
+          <w:rFonts w:ascii="Arial" w:hAnsi="Arial" w:cs="Arial"/>
+          <w:sz w:val="24"/>
+          <w:szCs w:val="24"/>
+        </w:rPr>
+        <w:t xml:space="preserve"> 12522127388</w:t>
       </w:r>
     </w:p>
     <w:p>
@@ -171,7 +187,23 @@
           <w:sz w:val="24"/>
           <w:szCs w:val="24"/>
         </w:rPr>
-        <w:t>GABRIEL</w:t>
+        <w:t xml:space="preserve">GABRIEL CAPUCHO SANTOS </w:t>
+      </w:r>
+      <w:r>
+        <w:rPr>
+          <w:rFonts w:ascii="Arial" w:hAnsi="Arial" w:cs="Arial"/>
+          <w:sz w:val="24"/>
+          <w:szCs w:val="24"/>
+        </w:rPr>
+        <w:t xml:space="preserve">- </w:t>
+      </w:r>
+      <w:r>
+        <w:rPr>
+          <w:rFonts w:ascii="Arial" w:hAnsi="Arial" w:cs="Arial"/>
+          <w:sz w:val="24"/>
+          <w:szCs w:val="24"/>
+        </w:rPr>
+        <w:t>12523217247</w:t>
       </w:r>
     </w:p>
     <w:p>

</xml_diff>